<commit_message>
add phys quizzes, sqlInjection lab, and semaphores
</commit_message>
<xml_diff>
--- a/cs457/lab2_sqlInjection.docx
+++ b/cs457/lab2_sqlInjection.docx
@@ -270,6 +270,443 @@
                     <a:xfrm>
                       <a:off x="0" y="0"/>
                       <a:ext cx="5943600" cy="5141595"/>
+                    </a:xfrm>
+                    <a:prstGeom prst="rect">
+                      <a:avLst/>
+                    </a:prstGeom>
+                  </pic:spPr>
+                </pic:pic>
+              </a:graphicData>
+            </a:graphic>
+          </wp:inline>
+        </w:drawing>
+      </w:r>
+    </w:p>
+    <w:p>
+      <w:pPr>
+        <w:rPr>
+          <w:rFonts w:ascii="Times New Roman" w:hAnsi="Times New Roman" w:cs="Times New Roman"/>
+          <w:sz w:val="24"/>
+          <w:szCs w:val="24"/>
+        </w:rPr>
+      </w:pPr>
+      <w:r>
+        <w:rPr>
+          <w:rFonts w:ascii="Times New Roman" w:hAnsi="Times New Roman" w:cs="Times New Roman"/>
+          <w:sz w:val="24"/>
+          <w:szCs w:val="24"/>
+        </w:rPr>
+        <w:t>Running the same attack through cURL gives a result that looks like this:</w:t>
+      </w:r>
+    </w:p>
+    <w:p>
+      <w:pPr>
+        <w:rPr>
+          <w:rFonts w:ascii="Times New Roman" w:hAnsi="Times New Roman" w:cs="Times New Roman"/>
+          <w:sz w:val="24"/>
+          <w:szCs w:val="24"/>
+        </w:rPr>
+      </w:pPr>
+      <w:r>
+        <w:rPr>
+          <w:noProof/>
+        </w:rPr>
+        <w:lastRenderedPageBreak/>
+        <w:drawing>
+          <wp:inline distT="0" distB="0" distL="0" distR="0" wp14:anchorId="6CE65566" wp14:editId="3EBC2F5F">
+            <wp:extent cx="5943600" cy="5333365"/>
+            <wp:effectExtent l="0" t="0" r="0" b="635"/>
+            <wp:docPr id="4" name="Picture 4" descr="Text&#10;&#10;Description automatically generated"/>
+            <wp:cNvGraphicFramePr>
+              <a:graphicFrameLocks xmlns:a="http://schemas.openxmlformats.org/drawingml/2006/main" noChangeAspect="1"/>
+            </wp:cNvGraphicFramePr>
+            <a:graphic xmlns:a="http://schemas.openxmlformats.org/drawingml/2006/main">
+              <a:graphicData uri="http://schemas.openxmlformats.org/drawingml/2006/picture">
+                <pic:pic xmlns:pic="http://schemas.openxmlformats.org/drawingml/2006/picture">
+                  <pic:nvPicPr>
+                    <pic:cNvPr id="4" name="Picture 4" descr="Text&#10;&#10;Description automatically generated"/>
+                    <pic:cNvPicPr/>
+                  </pic:nvPicPr>
+                  <pic:blipFill>
+                    <a:blip r:embed="rId7"/>
+                    <a:stretch>
+                      <a:fillRect/>
+                    </a:stretch>
+                  </pic:blipFill>
+                  <pic:spPr>
+                    <a:xfrm>
+                      <a:off x="0" y="0"/>
+                      <a:ext cx="5943600" cy="5333365"/>
+                    </a:xfrm>
+                    <a:prstGeom prst="rect">
+                      <a:avLst/>
+                    </a:prstGeom>
+                  </pic:spPr>
+                </pic:pic>
+              </a:graphicData>
+            </a:graphic>
+          </wp:inline>
+        </w:drawing>
+      </w:r>
+    </w:p>
+    <w:p>
+      <w:pPr>
+        <w:rPr>
+          <w:noProof/>
+        </w:rPr>
+      </w:pPr>
+      <w:r>
+        <w:rPr>
+          <w:rFonts w:ascii="Times New Roman" w:hAnsi="Times New Roman" w:cs="Times New Roman"/>
+          <w:sz w:val="24"/>
+          <w:szCs w:val="24"/>
+        </w:rPr>
+        <w:t>Attempting to run multiple SQL commands does not seem to work properly according to this screenshot below.</w:t>
+      </w:r>
+      <w:r>
+        <w:rPr>
+          <w:noProof/>
+        </w:rPr>
+        <w:t xml:space="preserve"> </w:t>
+      </w:r>
+      <w:r>
+        <w:rPr>
+          <w:noProof/>
+        </w:rPr>
+        <w:drawing>
+          <wp:inline distT="0" distB="0" distL="0" distR="0" wp14:anchorId="373F5B71" wp14:editId="086B42A1">
+            <wp:extent cx="5943600" cy="1200785"/>
+            <wp:effectExtent l="0" t="0" r="0" b="0"/>
+            <wp:docPr id="5" name="Picture 5" descr="Graphical user interface, text, application, email&#10;&#10;Description automatically generated"/>
+            <wp:cNvGraphicFramePr>
+              <a:graphicFrameLocks xmlns:a="http://schemas.openxmlformats.org/drawingml/2006/main" noChangeAspect="1"/>
+            </wp:cNvGraphicFramePr>
+            <a:graphic xmlns:a="http://schemas.openxmlformats.org/drawingml/2006/main">
+              <a:graphicData uri="http://schemas.openxmlformats.org/drawingml/2006/picture">
+                <pic:pic xmlns:pic="http://schemas.openxmlformats.org/drawingml/2006/picture">
+                  <pic:nvPicPr>
+                    <pic:cNvPr id="5" name="Picture 5" descr="Graphical user interface, text, application, email&#10;&#10;Description automatically generated"/>
+                    <pic:cNvPicPr/>
+                  </pic:nvPicPr>
+                  <pic:blipFill>
+                    <a:blip r:embed="rId8"/>
+                    <a:stretch>
+                      <a:fillRect/>
+                    </a:stretch>
+                  </pic:blipFill>
+                  <pic:spPr>
+                    <a:xfrm>
+                      <a:off x="0" y="0"/>
+                      <a:ext cx="5943600" cy="1200785"/>
+                    </a:xfrm>
+                    <a:prstGeom prst="rect">
+                      <a:avLst/>
+                    </a:prstGeom>
+                  </pic:spPr>
+                </pic:pic>
+              </a:graphicData>
+            </a:graphic>
+          </wp:inline>
+        </w:drawing>
+      </w:r>
+    </w:p>
+    <w:p>
+      <w:pPr>
+        <w:rPr>
+          <w:noProof/>
+        </w:rPr>
+      </w:pPr>
+      <w:r>
+        <w:rPr>
+          <w:noProof/>
+        </w:rPr>
+        <w:lastRenderedPageBreak/>
+        <w:t>For task 3, in order to change the salary of a user, you must enter a command such as this: `,salary=’new salary’ where EID=’employee ID’; #. Doing so results in a page that looks like this where we change Alice’s salary to 999999.</w:t>
+      </w:r>
+    </w:p>
+    <w:p>
+      <w:pPr>
+        <w:rPr>
+          <w:rFonts w:ascii="Times New Roman" w:hAnsi="Times New Roman" w:cs="Times New Roman"/>
+          <w:sz w:val="24"/>
+          <w:szCs w:val="24"/>
+        </w:rPr>
+      </w:pPr>
+      <w:r>
+        <w:rPr>
+          <w:noProof/>
+        </w:rPr>
+        <w:drawing>
+          <wp:inline distT="0" distB="0" distL="0" distR="0" wp14:anchorId="6E2A0636" wp14:editId="516F025F">
+            <wp:extent cx="5943600" cy="3120390"/>
+            <wp:effectExtent l="0" t="0" r="0" b="3810"/>
+            <wp:docPr id="7" name="Picture 7" descr="Table&#10;&#10;Description automatically generated"/>
+            <wp:cNvGraphicFramePr>
+              <a:graphicFrameLocks xmlns:a="http://schemas.openxmlformats.org/drawingml/2006/main" noChangeAspect="1"/>
+            </wp:cNvGraphicFramePr>
+            <a:graphic xmlns:a="http://schemas.openxmlformats.org/drawingml/2006/main">
+              <a:graphicData uri="http://schemas.openxmlformats.org/drawingml/2006/picture">
+                <pic:pic xmlns:pic="http://schemas.openxmlformats.org/drawingml/2006/picture">
+                  <pic:nvPicPr>
+                    <pic:cNvPr id="7" name="Picture 7" descr="Table&#10;&#10;Description automatically generated"/>
+                    <pic:cNvPicPr/>
+                  </pic:nvPicPr>
+                  <pic:blipFill>
+                    <a:blip r:embed="rId9"/>
+                    <a:stretch>
+                      <a:fillRect/>
+                    </a:stretch>
+                  </pic:blipFill>
+                  <pic:spPr>
+                    <a:xfrm>
+                      <a:off x="0" y="0"/>
+                      <a:ext cx="5943600" cy="3120390"/>
+                    </a:xfrm>
+                    <a:prstGeom prst="rect">
+                      <a:avLst/>
+                    </a:prstGeom>
+                  </pic:spPr>
+                </pic:pic>
+              </a:graphicData>
+            </a:graphic>
+          </wp:inline>
+        </w:drawing>
+      </w:r>
+    </w:p>
+    <w:p>
+      <w:pPr>
+        <w:rPr>
+          <w:rFonts w:ascii="Times New Roman" w:hAnsi="Times New Roman" w:cs="Times New Roman"/>
+          <w:sz w:val="24"/>
+          <w:szCs w:val="24"/>
+        </w:rPr>
+      </w:pPr>
+    </w:p>
+    <w:p>
+      <w:pPr>
+        <w:rPr>
+          <w:rFonts w:ascii="Times New Roman" w:hAnsi="Times New Roman" w:cs="Times New Roman"/>
+          <w:sz w:val="24"/>
+          <w:szCs w:val="24"/>
+        </w:rPr>
+      </w:pPr>
+      <w:r>
+        <w:rPr>
+          <w:rFonts w:ascii="Times New Roman" w:hAnsi="Times New Roman" w:cs="Times New Roman"/>
+          <w:sz w:val="24"/>
+          <w:szCs w:val="24"/>
+        </w:rPr>
+        <w:t>When changing someone’s password, it is common for it to be stored as a hash value. So we must convert our new password using the same hash algorithm as the database, in this case it is SHA1, so we can do so by entering this command to hash the word “password”.</w:t>
+      </w:r>
+    </w:p>
+    <w:p>
+      <w:pPr>
+        <w:rPr>
+          <w:rFonts w:ascii="Times New Roman" w:hAnsi="Times New Roman" w:cs="Times New Roman"/>
+          <w:sz w:val="24"/>
+          <w:szCs w:val="24"/>
+        </w:rPr>
+      </w:pPr>
+      <w:r>
+        <w:rPr>
+          <w:noProof/>
+        </w:rPr>
+        <w:drawing>
+          <wp:inline distT="0" distB="0" distL="0" distR="0" wp14:anchorId="30C3AA88" wp14:editId="5D71F47A">
+            <wp:extent cx="5629275" cy="1390650"/>
+            <wp:effectExtent l="0" t="0" r="9525" b="0"/>
+            <wp:docPr id="8" name="Picture 8" descr="A picture containing text, screenshot, indoor&#10;&#10;Description automatically generated"/>
+            <wp:cNvGraphicFramePr>
+              <a:graphicFrameLocks xmlns:a="http://schemas.openxmlformats.org/drawingml/2006/main" noChangeAspect="1"/>
+            </wp:cNvGraphicFramePr>
+            <a:graphic xmlns:a="http://schemas.openxmlformats.org/drawingml/2006/main">
+              <a:graphicData uri="http://schemas.openxmlformats.org/drawingml/2006/picture">
+                <pic:pic xmlns:pic="http://schemas.openxmlformats.org/drawingml/2006/picture">
+                  <pic:nvPicPr>
+                    <pic:cNvPr id="8" name="Picture 8" descr="A picture containing text, screenshot, indoor&#10;&#10;Description automatically generated"/>
+                    <pic:cNvPicPr/>
+                  </pic:nvPicPr>
+                  <pic:blipFill>
+                    <a:blip r:embed="rId10"/>
+                    <a:stretch>
+                      <a:fillRect/>
+                    </a:stretch>
+                  </pic:blipFill>
+                  <pic:spPr>
+                    <a:xfrm>
+                      <a:off x="0" y="0"/>
+                      <a:ext cx="5629275" cy="1390650"/>
+                    </a:xfrm>
+                    <a:prstGeom prst="rect">
+                      <a:avLst/>
+                    </a:prstGeom>
+                  </pic:spPr>
+                </pic:pic>
+              </a:graphicData>
+            </a:graphic>
+          </wp:inline>
+        </w:drawing>
+      </w:r>
+    </w:p>
+    <w:p>
+      <w:pPr>
+        <w:rPr>
+          <w:rFonts w:ascii="Times New Roman" w:hAnsi="Times New Roman" w:cs="Times New Roman"/>
+          <w:sz w:val="24"/>
+          <w:szCs w:val="24"/>
+        </w:rPr>
+      </w:pPr>
+      <w:r>
+        <w:rPr>
+          <w:rFonts w:ascii="Times New Roman" w:hAnsi="Times New Roman" w:cs="Times New Roman"/>
+          <w:sz w:val="24"/>
+          <w:szCs w:val="24"/>
+        </w:rPr>
+        <w:t xml:space="preserve">In order to load this new password, we enter a string like this: </w:t>
+      </w:r>
+      <w:r>
+        <w:rPr>
+          <w:rFonts w:ascii="Times New Roman" w:hAnsi="Times New Roman" w:cs="Times New Roman"/>
+          <w:sz w:val="24"/>
+          <w:szCs w:val="24"/>
+        </w:rPr>
+        <w:t>',Password='5baa61e4c9b93f3f0682250b6cf8331b7ee68fd8' where name='Boby'; #</w:t>
+      </w:r>
+      <w:r>
+        <w:rPr>
+          <w:rFonts w:ascii="Times New Roman" w:hAnsi="Times New Roman" w:cs="Times New Roman"/>
+          <w:sz w:val="24"/>
+          <w:szCs w:val="24"/>
+        </w:rPr>
+        <w:t xml:space="preserve"> </w:t>
+      </w:r>
+    </w:p>
+    <w:p>
+      <w:pPr>
+        <w:rPr>
+          <w:noProof/>
+        </w:rPr>
+      </w:pPr>
+      <w:r>
+        <w:rPr>
+          <w:rFonts w:ascii="Times New Roman" w:hAnsi="Times New Roman" w:cs="Times New Roman"/>
+          <w:sz w:val="24"/>
+          <w:szCs w:val="24"/>
+        </w:rPr>
+        <w:lastRenderedPageBreak/>
+        <w:t>And we can check it by logging in as admin or attempting to sign in to Boby’s account.</w:t>
+      </w:r>
+      <w:r>
+        <w:rPr>
+          <w:noProof/>
+        </w:rPr>
+        <w:t xml:space="preserve"> </w:t>
+      </w:r>
+      <w:r>
+        <w:rPr>
+          <w:noProof/>
+        </w:rPr>
+        <w:drawing>
+          <wp:inline distT="0" distB="0" distL="0" distR="0" wp14:anchorId="53388582" wp14:editId="0F8930B8">
+            <wp:extent cx="5943600" cy="3227705"/>
+            <wp:effectExtent l="0" t="0" r="0" b="0"/>
+            <wp:docPr id="9" name="Picture 9" descr="Graphical user interface&#10;&#10;Description automatically generated with low confidence"/>
+            <wp:cNvGraphicFramePr>
+              <a:graphicFrameLocks xmlns:a="http://schemas.openxmlformats.org/drawingml/2006/main" noChangeAspect="1"/>
+            </wp:cNvGraphicFramePr>
+            <a:graphic xmlns:a="http://schemas.openxmlformats.org/drawingml/2006/main">
+              <a:graphicData uri="http://schemas.openxmlformats.org/drawingml/2006/picture">
+                <pic:pic xmlns:pic="http://schemas.openxmlformats.org/drawingml/2006/picture">
+                  <pic:nvPicPr>
+                    <pic:cNvPr id="9" name="Picture 9" descr="Graphical user interface&#10;&#10;Description automatically generated with low confidence"/>
+                    <pic:cNvPicPr/>
+                  </pic:nvPicPr>
+                  <pic:blipFill>
+                    <a:blip r:embed="rId11"/>
+                    <a:stretch>
+                      <a:fillRect/>
+                    </a:stretch>
+                  </pic:blipFill>
+                  <pic:spPr>
+                    <a:xfrm>
+                      <a:off x="0" y="0"/>
+                      <a:ext cx="5943600" cy="3227705"/>
+                    </a:xfrm>
+                    <a:prstGeom prst="rect">
+                      <a:avLst/>
+                    </a:prstGeom>
+                  </pic:spPr>
+                </pic:pic>
+              </a:graphicData>
+            </a:graphic>
+          </wp:inline>
+        </w:drawing>
+      </w:r>
+      <w:r>
+        <w:rPr>
+          <w:noProof/>
+        </w:rPr>
+        <w:t>As a result, we can log in with Boby’s EID and the new password that we have set for him.</w:t>
+      </w:r>
+    </w:p>
+    <w:p>
+      <w:pPr>
+        <w:rPr>
+          <w:noProof/>
+        </w:rPr>
+      </w:pPr>
+    </w:p>
+    <w:p>
+      <w:pPr>
+        <w:rPr>
+          <w:noProof/>
+        </w:rPr>
+      </w:pPr>
+      <w:r>
+        <w:rPr>
+          <w:noProof/>
+        </w:rPr>
+        <w:t>In order to secure the database from SQL injection, prepared statements can be used to separate user input from compiled statements. The following changes were made to /var/www/SQLInjection/unsafe_home.php in order to secure this site from SQL Injection attacks.</w:t>
+      </w:r>
+    </w:p>
+    <w:p>
+      <w:pPr>
+        <w:rPr>
+          <w:rFonts w:ascii="Times New Roman" w:hAnsi="Times New Roman" w:cs="Times New Roman"/>
+          <w:sz w:val="24"/>
+          <w:szCs w:val="24"/>
+        </w:rPr>
+      </w:pPr>
+      <w:r>
+        <w:rPr>
+          <w:noProof/>
+        </w:rPr>
+        <w:lastRenderedPageBreak/>
+        <w:drawing>
+          <wp:inline distT="0" distB="0" distL="0" distR="0" wp14:anchorId="4907C409" wp14:editId="121FADC0">
+            <wp:extent cx="5943600" cy="3831590"/>
+            <wp:effectExtent l="0" t="0" r="0" b="0"/>
+            <wp:docPr id="10" name="Picture 10" descr="Text&#10;&#10;Description automatically generated"/>
+            <wp:cNvGraphicFramePr>
+              <a:graphicFrameLocks xmlns:a="http://schemas.openxmlformats.org/drawingml/2006/main" noChangeAspect="1"/>
+            </wp:cNvGraphicFramePr>
+            <a:graphic xmlns:a="http://schemas.openxmlformats.org/drawingml/2006/main">
+              <a:graphicData uri="http://schemas.openxmlformats.org/drawingml/2006/picture">
+                <pic:pic xmlns:pic="http://schemas.openxmlformats.org/drawingml/2006/picture">
+                  <pic:nvPicPr>
+                    <pic:cNvPr id="10" name="Picture 10" descr="Text&#10;&#10;Description automatically generated"/>
+                    <pic:cNvPicPr/>
+                  </pic:nvPicPr>
+                  <pic:blipFill>
+                    <a:blip r:embed="rId12"/>
+                    <a:stretch>
+                      <a:fillRect/>
+                    </a:stretch>
+                  </pic:blipFill>
+                  <pic:spPr>
+                    <a:xfrm>
+                      <a:off x="0" y="0"/>
+                      <a:ext cx="5943600" cy="3831590"/>
                     </a:xfrm>
                     <a:prstGeom prst="rect">
                       <a:avLst/>

</xml_diff>